<commit_message>
add content format, fix abstract keyword format
</commit_message>
<xml_diff>
--- a/reference.docx
+++ b/reference.docx
@@ -352,39 +352,6 @@
 </w:endnotes>
 </file>
 
-<file path=word/footer1.xml><?xml version="1.0" encoding="utf-8"?>
-<w:ftr xmlns:wpc="http://schemas.microsoft.com/office/word/2010/wordprocessingCanvas" xmlns:cx="http://schemas.microsoft.com/office/drawing/2014/chartex" xmlns:cx1="http://schemas.microsoft.com/office/drawing/2015/9/8/chartex" xmlns:cx2="http://schemas.microsoft.com/office/drawing/2015/10/21/chartex" xmlns:cx3="http://schemas.microsoft.com/office/drawing/2016/5/9/chartex" xmlns:cx4="http://schemas.microsoft.com/office/drawing/2016/5/10/chartex" xmlns:cx5="http://schemas.microsoft.com/office/drawing/2016/5/11/chartex" xmlns:cx6="http://schemas.microsoft.com/office/drawing/2016/5/12/chartex" xmlns:cx7="http://schemas.microsoft.com/office/drawing/2016/5/13/chartex" xmlns:cx8="http://schemas.microsoft.com/office/drawing/2016/5/14/chartex" xmlns:mc="http://schemas.openxmlformats.org/markup-compatibility/2006" xmlns:aink="http://schemas.microsoft.com/office/drawing/2016/ink" xmlns:am3d="http://schemas.microsoft.com/office/drawing/2017/model3d" xmlns:o="urn:schemas-microsoft-com:office:office" xmlns:oel="http://schemas.microsoft.com/office/2019/extlst" xmlns:r="http://schemas.openxmlformats.org/officeDocument/2006/relationships" xmlns:m="http://schemas.openxmlformats.org/officeDocument/2006/math" xmlns:v="urn:schemas-microsoft-com:vml" xmlns:wp14="http://schemas.microsoft.com/office/word/2010/wordprocessingDrawing" xmlns:wp="http://schemas.openxmlformats.org/drawingml/2006/wordprocessingDrawing" xmlns:w10="urn:schemas-microsoft-com:office:word" xmlns:w="http://schemas.openxmlformats.org/wordprocessingml/2006/main" xmlns:w14="http://schemas.microsoft.com/office/word/2010/wordml" xmlns:w15="http://schemas.microsoft.com/office/word/2012/wordml" xmlns:w16cex="http://schemas.microsoft.com/office/word/2018/wordml/cex" xmlns:w16cid="http://schemas.microsoft.com/office/word/2016/wordml/cid" xmlns:w16="http://schemas.microsoft.com/office/word/2018/wordml" xmlns:w16du="http://schemas.microsoft.com/office/word/2023/wordml/word16du" xmlns:w16sdtdh="http://schemas.microsoft.com/office/word/2020/wordml/sdtdatahash" xmlns:w16sdtfl="http://schemas.microsoft.com/office/word/2024/wordml/sdtformatlock" xmlns:w16se="http://schemas.microsoft.com/office/word/2015/wordml/symex" xmlns:wpg="http://schemas.microsoft.com/office/word/2010/wordprocessingGroup" xmlns:wpi="http://schemas.microsoft.com/office/word/2010/wordprocessingInk" xmlns:wne="http://schemas.microsoft.com/office/word/2006/wordml" xmlns:wps="http://schemas.microsoft.com/office/word/2010/wordprocessingShape" mc:Ignorable="w14 w15 w16se w16cid w16 w16cex w16sdtdh w16sdtfl w16du wp14">
-  <w:p>
-    <w:pPr>
-      <w:pStyle w:val="af2"/>
-      <w:ind w:firstLine="360"/>
-    </w:pPr>
-  </w:p>
-</w:ftr>
-</file>
-
-<file path=word/footer2.xml><?xml version="1.0" encoding="utf-8"?>
-<w:ftr xmlns:wpc="http://schemas.microsoft.com/office/word/2010/wordprocessingCanvas" xmlns:cx="http://schemas.microsoft.com/office/drawing/2014/chartex" xmlns:cx1="http://schemas.microsoft.com/office/drawing/2015/9/8/chartex" xmlns:cx2="http://schemas.microsoft.com/office/drawing/2015/10/21/chartex" xmlns:cx3="http://schemas.microsoft.com/office/drawing/2016/5/9/chartex" xmlns:cx4="http://schemas.microsoft.com/office/drawing/2016/5/10/chartex" xmlns:cx5="http://schemas.microsoft.com/office/drawing/2016/5/11/chartex" xmlns:cx6="http://schemas.microsoft.com/office/drawing/2016/5/12/chartex" xmlns:cx7="http://schemas.microsoft.com/office/drawing/2016/5/13/chartex" xmlns:cx8="http://schemas.microsoft.com/office/drawing/2016/5/14/chartex" xmlns:mc="http://schemas.openxmlformats.org/markup-compatibility/2006" xmlns:aink="http://schemas.microsoft.com/office/drawing/2016/ink" xmlns:am3d="http://schemas.microsoft.com/office/drawing/2017/model3d" xmlns:o="urn:schemas-microsoft-com:office:office" xmlns:oel="http://schemas.microsoft.com/office/2019/extlst" xmlns:r="http://schemas.openxmlformats.org/officeDocument/2006/relationships" xmlns:m="http://schemas.openxmlformats.org/officeDocument/2006/math" xmlns:v="urn:schemas-microsoft-com:vml" xmlns:wp14="http://schemas.microsoft.com/office/word/2010/wordprocessingDrawing" xmlns:wp="http://schemas.openxmlformats.org/drawingml/2006/wordprocessingDrawing" xmlns:w10="urn:schemas-microsoft-com:office:word" xmlns:w="http://schemas.openxmlformats.org/wordprocessingml/2006/main" xmlns:w14="http://schemas.microsoft.com/office/word/2010/wordml" xmlns:w15="http://schemas.microsoft.com/office/word/2012/wordml" xmlns:w16cex="http://schemas.microsoft.com/office/word/2018/wordml/cex" xmlns:w16cid="http://schemas.microsoft.com/office/word/2016/wordml/cid" xmlns:w16="http://schemas.microsoft.com/office/word/2018/wordml" xmlns:w16du="http://schemas.microsoft.com/office/word/2023/wordml/word16du" xmlns:w16sdtdh="http://schemas.microsoft.com/office/word/2020/wordml/sdtdatahash" xmlns:w16sdtfl="http://schemas.microsoft.com/office/word/2024/wordml/sdtformatlock" xmlns:w16se="http://schemas.microsoft.com/office/word/2015/wordml/symex" xmlns:wpg="http://schemas.microsoft.com/office/word/2010/wordprocessingGroup" xmlns:wpi="http://schemas.microsoft.com/office/word/2010/wordprocessingInk" xmlns:wne="http://schemas.microsoft.com/office/word/2006/wordml" xmlns:wps="http://schemas.microsoft.com/office/word/2010/wordprocessingShape" mc:Ignorable="w14 w15 w16se w16cid w16 w16cex w16sdtdh w16sdtfl w16du wp14">
-  <w:p>
-    <w:pPr>
-      <w:pStyle w:val="af2"/>
-      <w:ind w:firstLine="360"/>
-    </w:pPr>
-  </w:p>
-</w:ftr>
-</file>
-
-<file path=word/footer3.xml><?xml version="1.0" encoding="utf-8"?>
-<w:ftr xmlns:wpc="http://schemas.microsoft.com/office/word/2010/wordprocessingCanvas" xmlns:cx="http://schemas.microsoft.com/office/drawing/2014/chartex" xmlns:cx1="http://schemas.microsoft.com/office/drawing/2015/9/8/chartex" xmlns:cx2="http://schemas.microsoft.com/office/drawing/2015/10/21/chartex" xmlns:cx3="http://schemas.microsoft.com/office/drawing/2016/5/9/chartex" xmlns:cx4="http://schemas.microsoft.com/office/drawing/2016/5/10/chartex" xmlns:cx5="http://schemas.microsoft.com/office/drawing/2016/5/11/chartex" xmlns:cx6="http://schemas.microsoft.com/office/drawing/2016/5/12/chartex" xmlns:cx7="http://schemas.microsoft.com/office/drawing/2016/5/13/chartex" xmlns:cx8="http://schemas.microsoft.com/office/drawing/2016/5/14/chartex" xmlns:mc="http://schemas.openxmlformats.org/markup-compatibility/2006" xmlns:aink="http://schemas.microsoft.com/office/drawing/2016/ink" xmlns:am3d="http://schemas.microsoft.com/office/drawing/2017/model3d" xmlns:o="urn:schemas-microsoft-com:office:office" xmlns:oel="http://schemas.microsoft.com/office/2019/extlst" xmlns:r="http://schemas.openxmlformats.org/officeDocument/2006/relationships" xmlns:m="http://schemas.openxmlformats.org/officeDocument/2006/math" xmlns:v="urn:schemas-microsoft-com:vml" xmlns:wp14="http://schemas.microsoft.com/office/word/2010/wordprocessingDrawing" xmlns:wp="http://schemas.openxmlformats.org/drawingml/2006/wordprocessingDrawing" xmlns:w10="urn:schemas-microsoft-com:office:word" xmlns:w="http://schemas.openxmlformats.org/wordprocessingml/2006/main" xmlns:w14="http://schemas.microsoft.com/office/word/2010/wordml" xmlns:w15="http://schemas.microsoft.com/office/word/2012/wordml" xmlns:w16cex="http://schemas.microsoft.com/office/word/2018/wordml/cex" xmlns:w16cid="http://schemas.microsoft.com/office/word/2016/wordml/cid" xmlns:w16="http://schemas.microsoft.com/office/word/2018/wordml" xmlns:w16du="http://schemas.microsoft.com/office/word/2023/wordml/word16du" xmlns:w16sdtdh="http://schemas.microsoft.com/office/word/2020/wordml/sdtdatahash" xmlns:w16sdtfl="http://schemas.microsoft.com/office/word/2024/wordml/sdtformatlock" xmlns:w16se="http://schemas.microsoft.com/office/word/2015/wordml/symex" xmlns:wpg="http://schemas.microsoft.com/office/word/2010/wordprocessingGroup" xmlns:wpi="http://schemas.microsoft.com/office/word/2010/wordprocessingInk" xmlns:wne="http://schemas.microsoft.com/office/word/2006/wordml" xmlns:wps="http://schemas.microsoft.com/office/word/2010/wordprocessingShape" mc:Ignorable="w14 w15 w16se w16cid w16 w16cex w16sdtdh w16sdtfl w16du wp14">
-  <w:p>
-    <w:pPr>
-      <w:pStyle w:val="af2"/>
-      <w:ind w:firstLine="360"/>
-    </w:pPr>
-  </w:p>
-</w:ftr>
-</file>
-
 <file path=word/footnotes.xml><?xml version="1.0" encoding="utf-8"?>
 <w:footnotes xmlns:wpc="http://schemas.microsoft.com/office/word/2010/wordprocessingCanvas" xmlns:cx="http://schemas.microsoft.com/office/drawing/2014/chartex" xmlns:cx1="http://schemas.microsoft.com/office/drawing/2015/9/8/chartex" xmlns:cx2="http://schemas.microsoft.com/office/drawing/2015/10/21/chartex" xmlns:cx3="http://schemas.microsoft.com/office/drawing/2016/5/9/chartex" xmlns:cx4="http://schemas.microsoft.com/office/drawing/2016/5/10/chartex" xmlns:cx5="http://schemas.microsoft.com/office/drawing/2016/5/11/chartex" xmlns:cx6="http://schemas.microsoft.com/office/drawing/2016/5/12/chartex" xmlns:cx7="http://schemas.microsoft.com/office/drawing/2016/5/13/chartex" xmlns:cx8="http://schemas.microsoft.com/office/drawing/2016/5/14/chartex" xmlns:mc="http://schemas.openxmlformats.org/markup-compatibility/2006" xmlns:aink="http://schemas.microsoft.com/office/drawing/2016/ink" xmlns:am3d="http://schemas.microsoft.com/office/drawing/2017/model3d" xmlns:o="urn:schemas-microsoft-com:office:office" xmlns:oel="http://schemas.microsoft.com/office/2019/extlst" xmlns:r="http://schemas.openxmlformats.org/officeDocument/2006/relationships" xmlns:m="http://schemas.openxmlformats.org/officeDocument/2006/math" xmlns:v="urn:schemas-microsoft-com:vml" xmlns:wp14="http://schemas.microsoft.com/office/word/2010/wordprocessingDrawing" xmlns:wp="http://schemas.openxmlformats.org/drawingml/2006/wordprocessingDrawing" xmlns:w10="urn:schemas-microsoft-com:office:word" xmlns:w="http://schemas.openxmlformats.org/wordprocessingml/2006/main" xmlns:w14="http://schemas.microsoft.com/office/word/2010/wordml" xmlns:w15="http://schemas.microsoft.com/office/word/2012/wordml" xmlns:w16cex="http://schemas.microsoft.com/office/word/2018/wordml/cex" xmlns:w16cid="http://schemas.microsoft.com/office/word/2016/wordml/cid" xmlns:w16="http://schemas.microsoft.com/office/word/2018/wordml" xmlns:w16du="http://schemas.microsoft.com/office/word/2023/wordml/word16du" xmlns:w16sdtdh="http://schemas.microsoft.com/office/word/2020/wordml/sdtdatahash" xmlns:w16sdtfl="http://schemas.microsoft.com/office/word/2024/wordml/sdtformatlock" xmlns:w16se="http://schemas.microsoft.com/office/word/2015/wordml/symex" xmlns:wpg="http://schemas.microsoft.com/office/word/2010/wordprocessingGroup" xmlns:wpi="http://schemas.microsoft.com/office/word/2010/wordprocessingInk" xmlns:wne="http://schemas.microsoft.com/office/word/2006/wordml" xmlns:wps="http://schemas.microsoft.com/office/word/2010/wordprocessingShape" mc:Ignorable="w14 w15 w16se w16cid w16 w16cex w16sdtdh w16sdtfl w16du wp14">
   <w:footnote w:type="separator" w:id="-1">
@@ -418,137 +385,6 @@
     </w:p>
   </w:footnote>
 </w:footnotes>
-</file>
-
-<file path=word/header1.xml><?xml version="1.0" encoding="utf-8"?>
-<w:hdr xmlns:wpc="http://schemas.microsoft.com/office/word/2010/wordprocessingCanvas" xmlns:cx="http://schemas.microsoft.com/office/drawing/2014/chartex" xmlns:cx1="http://schemas.microsoft.com/office/drawing/2015/9/8/chartex" xmlns:cx2="http://schemas.microsoft.com/office/drawing/2015/10/21/chartex" xmlns:cx3="http://schemas.microsoft.com/office/drawing/2016/5/9/chartex" xmlns:cx4="http://schemas.microsoft.com/office/drawing/2016/5/10/chartex" xmlns:cx5="http://schemas.microsoft.com/office/drawing/2016/5/11/chartex" xmlns:cx6="http://schemas.microsoft.com/office/drawing/2016/5/12/chartex" xmlns:cx7="http://schemas.microsoft.com/office/drawing/2016/5/13/chartex" xmlns:cx8="http://schemas.microsoft.com/office/drawing/2016/5/14/chartex" xmlns:mc="http://schemas.openxmlformats.org/markup-compatibility/2006" xmlns:aink="http://schemas.microsoft.com/office/drawing/2016/ink" xmlns:am3d="http://schemas.microsoft.com/office/drawing/2017/model3d" xmlns:o="urn:schemas-microsoft-com:office:office" xmlns:oel="http://schemas.microsoft.com/office/2019/extlst" xmlns:r="http://schemas.openxmlformats.org/officeDocument/2006/relationships" xmlns:m="http://schemas.openxmlformats.org/officeDocument/2006/math" xmlns:v="urn:schemas-microsoft-com:vml" xmlns:wp14="http://schemas.microsoft.com/office/word/2010/wordprocessingDrawing" xmlns:wp="http://schemas.openxmlformats.org/drawingml/2006/wordprocessingDrawing" xmlns:w10="urn:schemas-microsoft-com:office:word" xmlns:w="http://schemas.openxmlformats.org/wordprocessingml/2006/main" xmlns:w14="http://schemas.microsoft.com/office/word/2010/wordml" xmlns:w15="http://schemas.microsoft.com/office/word/2012/wordml" xmlns:w16cex="http://schemas.microsoft.com/office/word/2018/wordml/cex" xmlns:w16cid="http://schemas.microsoft.com/office/word/2016/wordml/cid" xmlns:w16="http://schemas.microsoft.com/office/word/2018/wordml" xmlns:w16du="http://schemas.microsoft.com/office/word/2023/wordml/word16du" xmlns:w16sdtdh="http://schemas.microsoft.com/office/word/2020/wordml/sdtdatahash" xmlns:w16sdtfl="http://schemas.microsoft.com/office/word/2024/wordml/sdtformatlock" xmlns:w16se="http://schemas.microsoft.com/office/word/2015/wordml/symex" xmlns:wpg="http://schemas.microsoft.com/office/word/2010/wordprocessingGroup" xmlns:wpi="http://schemas.microsoft.com/office/word/2010/wordprocessingInk" xmlns:wne="http://schemas.microsoft.com/office/word/2006/wordml" xmlns:wps="http://schemas.microsoft.com/office/word/2010/wordprocessingShape" mc:Ignorable="w14 w15 w16se w16cid w16 w16cex w16sdtdh w16sdtfl w16du wp14">
-  <w:p>
-    <w:pPr>
-      <w:pStyle w:val="af0"/>
-      <w:ind w:firstLine="360"/>
-    </w:pPr>
-  </w:p>
-</w:hdr>
-</file>
-
-<file path=word/header2.xml><?xml version="1.0" encoding="utf-8"?>
-<w:hdr xmlns:wpc="http://schemas.microsoft.com/office/word/2010/wordprocessingCanvas" xmlns:cx="http://schemas.microsoft.com/office/drawing/2014/chartex" xmlns:cx1="http://schemas.microsoft.com/office/drawing/2015/9/8/chartex" xmlns:cx2="http://schemas.microsoft.com/office/drawing/2015/10/21/chartex" xmlns:cx3="http://schemas.microsoft.com/office/drawing/2016/5/9/chartex" xmlns:cx4="http://schemas.microsoft.com/office/drawing/2016/5/10/chartex" xmlns:cx5="http://schemas.microsoft.com/office/drawing/2016/5/11/chartex" xmlns:cx6="http://schemas.microsoft.com/office/drawing/2016/5/12/chartex" xmlns:cx7="http://schemas.microsoft.com/office/drawing/2016/5/13/chartex" xmlns:cx8="http://schemas.microsoft.com/office/drawing/2016/5/14/chartex" xmlns:mc="http://schemas.openxmlformats.org/markup-compatibility/2006" xmlns:aink="http://schemas.microsoft.com/office/drawing/2016/ink" xmlns:am3d="http://schemas.microsoft.com/office/drawing/2017/model3d" xmlns:o="urn:schemas-microsoft-com:office:office" xmlns:oel="http://schemas.microsoft.com/office/2019/extlst" xmlns:r="http://schemas.openxmlformats.org/officeDocument/2006/relationships" xmlns:m="http://schemas.openxmlformats.org/officeDocument/2006/math" xmlns:v="urn:schemas-microsoft-com:vml" xmlns:wp14="http://schemas.microsoft.com/office/word/2010/wordprocessingDrawing" xmlns:wp="http://schemas.openxmlformats.org/drawingml/2006/wordprocessingDrawing" xmlns:w10="urn:schemas-microsoft-com:office:word" xmlns:w="http://schemas.openxmlformats.org/wordprocessingml/2006/main" xmlns:w14="http://schemas.microsoft.com/office/word/2010/wordml" xmlns:w15="http://schemas.microsoft.com/office/word/2012/wordml" xmlns:w16cex="http://schemas.microsoft.com/office/word/2018/wordml/cex" xmlns:w16cid="http://schemas.microsoft.com/office/word/2016/wordml/cid" xmlns:w16="http://schemas.microsoft.com/office/word/2018/wordml" xmlns:w16du="http://schemas.microsoft.com/office/word/2023/wordml/word16du" xmlns:w16sdtdh="http://schemas.microsoft.com/office/word/2020/wordml/sdtdatahash" xmlns:w16sdtfl="http://schemas.microsoft.com/office/word/2024/wordml/sdtformatlock" xmlns:w16se="http://schemas.microsoft.com/office/word/2015/wordml/symex" xmlns:wpg="http://schemas.microsoft.com/office/word/2010/wordprocessingGroup" xmlns:wpi="http://schemas.microsoft.com/office/word/2010/wordprocessingInk" xmlns:wne="http://schemas.microsoft.com/office/word/2006/wordml" xmlns:wps="http://schemas.microsoft.com/office/word/2010/wordprocessingShape" mc:Ignorable="w14 w15 w16se w16cid w16 w16cex w16sdtdh w16sdtfl w16du wp14">
-  <w:p>
-    <w:pPr>
-      <w:pStyle w:val="af0"/>
-      <w:ind w:firstLineChars="0" w:firstLine="0"/>
-      <w:jc w:val="right"/>
-      <w:rPr>
-        <w:sz w:val="21"/>
-      </w:rPr>
-    </w:pPr>
-    <w:r>
-      <w:rPr>
-        <w:sz w:val="21"/>
-      </w:rPr>
-      <w:t>标题</w:t>
-    </w:r>
-    <w:r>
-      <w:rPr>
-        <w:rFonts w:ascii="宋体" w:hAnsi="宋体" w:hint="eastAsia"/>
-        <w:sz w:val="21"/>
-      </w:rPr>
-      <w:t>（</w:t>
-    </w:r>
-    <w:r>
-      <w:rPr>
-        <w:rFonts w:ascii="宋体" w:hAnsi="宋体" w:hint="eastAsia"/>
-        <w:sz w:val="21"/>
-      </w:rPr>
-      <w:t>宋体</w:t>
-    </w:r>
-    <w:r>
-      <w:rPr>
-        <w:rFonts w:ascii="宋体" w:hAnsi="宋体" w:hint="eastAsia"/>
-        <w:sz w:val="21"/>
-      </w:rPr>
-      <w:t>五号字）</w:t>
-    </w:r>
-    <w:r>
-      <w:rPr>
-        <w:rFonts w:hint="eastAsia"/>
-        <w:sz w:val="21"/>
-      </w:rPr>
-      <w:t xml:space="preserve">            </w:t>
-    </w:r>
-    <w:r>
-      <w:rPr>
-        <w:sz w:val="21"/>
-      </w:rPr>
-      <w:t xml:space="preserve">                                      </w:t>
-    </w:r>
-    <w:r>
-      <w:rPr>
-        <w:rFonts w:hint="eastAsia"/>
-        <w:sz w:val="21"/>
-      </w:rPr>
-      <w:t xml:space="preserve">      </w:t>
-    </w:r>
-    <w:r>
-      <w:rPr>
-        <w:sz w:val="21"/>
-      </w:rPr>
-      <w:t xml:space="preserve">                              </w:t>
-    </w:r>
-    <w:r>
-      <w:rPr>
-        <w:sz w:val="21"/>
-        <w:szCs w:val="21"/>
-      </w:rPr>
-      <w:fldChar w:fldCharType="begin"/>
-    </w:r>
-    <w:r>
-      <w:rPr>
-        <w:sz w:val="21"/>
-        <w:szCs w:val="21"/>
-      </w:rPr>
-      <w:instrText>PAGE   \* MERGEFORMAT</w:instrText>
-    </w:r>
-    <w:r>
-      <w:rPr>
-        <w:sz w:val="21"/>
-        <w:szCs w:val="21"/>
-      </w:rPr>
-      <w:fldChar w:fldCharType="separate"/>
-    </w:r>
-    <w:r>
-      <w:rPr>
-        <w:szCs w:val="21"/>
-      </w:rPr>
-      <w:t>3</w:t>
-    </w:r>
-    <w:r>
-      <w:rPr>
-        <w:sz w:val="21"/>
-        <w:szCs w:val="21"/>
-      </w:rPr>
-      <w:fldChar w:fldCharType="end"/>
-    </w:r>
-    <w:r>
-      <w:rPr>
-        <w:rFonts w:ascii="宋体" w:hAnsi="宋体" w:hint="eastAsia"/>
-        <w:sz w:val="21"/>
-      </w:rPr>
-      <w:t>（阿拉伯数字，五号字）</w:t>
-    </w:r>
-  </w:p>
-</w:hdr>
-</file>
-
-<file path=word/header3.xml><?xml version="1.0" encoding="utf-8"?>
-<w:hdr xmlns:wpc="http://schemas.microsoft.com/office/word/2010/wordprocessingCanvas" xmlns:cx="http://schemas.microsoft.com/office/drawing/2014/chartex" xmlns:cx1="http://schemas.microsoft.com/office/drawing/2015/9/8/chartex" xmlns:cx2="http://schemas.microsoft.com/office/drawing/2015/10/21/chartex" xmlns:cx3="http://schemas.microsoft.com/office/drawing/2016/5/9/chartex" xmlns:cx4="http://schemas.microsoft.com/office/drawing/2016/5/10/chartex" xmlns:cx5="http://schemas.microsoft.com/office/drawing/2016/5/11/chartex" xmlns:cx6="http://schemas.microsoft.com/office/drawing/2016/5/12/chartex" xmlns:cx7="http://schemas.microsoft.com/office/drawing/2016/5/13/chartex" xmlns:cx8="http://schemas.microsoft.com/office/drawing/2016/5/14/chartex" xmlns:mc="http://schemas.openxmlformats.org/markup-compatibility/2006" xmlns:aink="http://schemas.microsoft.com/office/drawing/2016/ink" xmlns:am3d="http://schemas.microsoft.com/office/drawing/2017/model3d" xmlns:o="urn:schemas-microsoft-com:office:office" xmlns:oel="http://schemas.microsoft.com/office/2019/extlst" xmlns:r="http://schemas.openxmlformats.org/officeDocument/2006/relationships" xmlns:m="http://schemas.openxmlformats.org/officeDocument/2006/math" xmlns:v="urn:schemas-microsoft-com:vml" xmlns:wp14="http://schemas.microsoft.com/office/word/2010/wordprocessingDrawing" xmlns:wp="http://schemas.openxmlformats.org/drawingml/2006/wordprocessingDrawing" xmlns:w10="urn:schemas-microsoft-com:office:word" xmlns:w="http://schemas.openxmlformats.org/wordprocessingml/2006/main" xmlns:w14="http://schemas.microsoft.com/office/word/2010/wordml" xmlns:w15="http://schemas.microsoft.com/office/word/2012/wordml" xmlns:w16cex="http://schemas.microsoft.com/office/word/2018/wordml/cex" xmlns:w16cid="http://schemas.microsoft.com/office/word/2016/wordml/cid" xmlns:w16="http://schemas.microsoft.com/office/word/2018/wordml" xmlns:w16du="http://schemas.microsoft.com/office/word/2023/wordml/word16du" xmlns:w16sdtdh="http://schemas.microsoft.com/office/word/2020/wordml/sdtdatahash" xmlns:w16sdtfl="http://schemas.microsoft.com/office/word/2024/wordml/sdtformatlock" xmlns:w16se="http://schemas.microsoft.com/office/word/2015/wordml/symex" xmlns:wpg="http://schemas.microsoft.com/office/word/2010/wordprocessingGroup" xmlns:wpi="http://schemas.microsoft.com/office/word/2010/wordprocessingInk" xmlns:wne="http://schemas.microsoft.com/office/word/2006/wordml" xmlns:wps="http://schemas.microsoft.com/office/word/2010/wordprocessingShape" mc:Ignorable="w14 w15 w16se w16cid w16 w16cex w16sdtdh w16sdtfl w16du wp14">
-  <w:p>
-    <w:pPr>
-      <w:pStyle w:val="af0"/>
-      <w:ind w:firstLine="360"/>
-    </w:pPr>
-  </w:p>
-</w:hdr>
 </file>
 
 <file path=word/numbering.xml><?xml version="1.0" encoding="utf-8"?>
@@ -1055,8 +891,14 @@
     <w:basedOn w:val="a0"/>
     <w:qFormat/>
     <w:pPr>
-      <w:spacing w:before="36" w:after="36"/>
-    </w:pPr>
+      <w:snapToGrid w:val="0"/>
+      <w:ind w:firstLine="480"/>
+      <w:jc w:val="center"/>
+    </w:pPr>
+    <w:rPr>
+      <w:sz w:val="21"/>
+      <w:szCs w:val="21"/>
+    </w:rPr>
   </w:style>
   <w:style w:type="paragraph" w:styleId="a4">
     <w:name w:val="Title"/>
@@ -1374,17 +1216,25 @@
   <w:style w:type="paragraph" w:styleId="TOC">
     <w:name w:val="TOC Heading"/>
     <w:basedOn w:val="1"/>
-    <w:next w:val="a0"/>
+    <w:next w:val="a"/>
     <w:uiPriority w:val="39"/>
     <w:unhideWhenUsed/>
     <w:qFormat/>
     <w:pPr>
-      <w:spacing w:line="259" w:lineRule="auto"/>
+      <w:widowControl/>
+      <w:spacing w:before="240" w:after="240" w:line="300" w:lineRule="auto"/>
+      <w:ind w:firstLineChars="0" w:firstLine="0"/>
+      <w:jc w:val="center"/>
       <w:outlineLvl w:val="9"/>
     </w:pPr>
     <w:rPr>
-      <w:rFonts w:asciiTheme="majorHAnsi" w:eastAsiaTheme="majorEastAsia" w:hAnsiTheme="majorHAnsi"/>
-      <w:color w:val="0F4761" w:themeColor="accent1" w:themeShade="BF"/>
+      <w:rFonts w:ascii="黑体" w:eastAsia="黑体" w:hAnsi="黑体"/>
+      <w:color w:val="auto"/>
+      <w:sz w:val="36"/>
+      <w:szCs w:val="36"/>
+      <w:b w:val="0"/>
+      <w:bCs w:val="0"/>
+      <w:kern w:val="0"/>
     </w:rPr>
   </w:style>
   <w:style w:type="paragraph" w:styleId="af0">
@@ -1443,6 +1293,100 @@
     <w:rPr>
       <w:sz w:val="18"/>
       <w:szCs w:val="18"/>
+    </w:rPr>
+  </w:style>
+  <w:style w:type="paragraph" w:styleId="FormulaEquationNumbered">
+    <w:name w:val="Formula Equation Numbered"/>
+    <w:basedOn w:val="a0"/>
+    <!-- 继承自 styleId 'a0' -->
+    <w:next w:val="Normal"/>
+    <!-- 按回车后恢复为Normal样式 -->
+    <w:locked w:val="false"/>
+    <w:qFormat/>
+    <!-- 在样式库中显示 -->
+    <w:pPr>
+      <w:tabs>
+        <!-- 第二个制表位：大约42字符处（接近右边距），右对齐 -->
+        <w:tab w:val="right" w:pos="8820"/>
+      </w:tabs>
+    </w:pPr>
+    <w:rPr>
+      <w:sz w:val="21"/>
+      <w:szCs w:val="21"/>
+    </w:rPr>
+  </w:style>
+  <w:style w:type="paragraph" w:styleId="21">
+    <w:name w:val="TOC 2"/>
+    <w:basedOn w:val="a"/>
+    <w:next w:val="a"/>
+    <w:autoRedefine/>
+    <w:uiPriority w:val="39"/>
+    <w:unhideWhenUsed/>
+    <w:rsid w:val="00306AD0"/>
+    <w:pPr>
+      <w:widowControl/>
+      <w:tabs>
+        <w:tab w:val="right" w:leader="dot" w:pos="9060"/>
+      </w:tabs>
+      <w:spacing w:after="100" w:line="259" w:lineRule="auto"/>
+      <w:ind w:left="220" w:firstLineChars="0" w:firstLine="0"/>
+      <w:jc w:val="left"/>
+    </w:pPr>
+    <w:rPr>
+      <w:rFonts w:ascii="黑体" w:eastAsia="黑体" w:hAnsi="黑体"/>
+      <w:noProof/>
+      <w:kern w:val="0"/>
+      <w:szCs w:val="24"/>
+    </w:rPr>
+  </w:style>
+  <w:style w:type="paragraph" w:styleId="11">
+    <w:name w:val="TOC 1"/>
+    <w:basedOn w:val="a"/>
+    <w:next w:val="a"/>
+    <w:autoRedefine/>
+    <w:uiPriority w:val="39"/>
+    <w:unhideWhenUsed/>
+    <w:rsid w:val="00537800"/>
+    <w:pPr>
+      <w:widowControl/>
+      <w:tabs>
+        <w:tab w:val="right" w:leader="dot" w:pos="9060"/>
+      </w:tabs>
+      <w:spacing w:after="100" w:line="259" w:lineRule="auto"/>
+      <w:ind w:firstLineChars="0" w:firstLine="0"/>
+      <w:jc w:val="left"/>
+    </w:pPr>
+    <w:rPr>
+      <w:rFonts w:ascii="黑体" w:eastAsia="黑体" w:hAnsi="黑体"/>
+      <w:noProof/>
+      <w:kern w:val="0"/>
+      <w:sz w:val="28"/>
+      <w:szCs w:val="28"/>
+    </w:rPr>
+  </w:style>
+  <w:style w:type="paragraph" w:styleId="3">
+    <w:name w:val="TOC 3"/>
+    <w:basedOn w:val="a"/>
+    <w:next w:val="a"/>
+    <w:autoRedefine/>
+    <w:uiPriority w:val="39"/>
+    <w:unhideWhenUsed/>
+    <w:rsid w:val="00537800"/>
+    <w:pPr>
+      <w:widowControl/>
+      <w:tabs>
+        <w:tab w:val="right" w:leader="dot" w:pos="9060"/>
+      </w:tabs>
+      <w:spacing w:after="100" w:line="259" w:lineRule="auto"/>
+      <w:ind w:left="440" w:firstLineChars="0" w:firstLine="0"/>
+      <w:jc w:val="left"/>
+    </w:pPr>
+    <w:rPr>
+      <w:rFonts w:ascii="黑体" w:eastAsia="黑体" w:hAnsi="黑体"/>
+      <w:noProof/>
+      <w:kern w:val="0"/>
+      <w:sz w:val="21"/>
+      <w:szCs w:val="21"/>
     </w:rPr>
   </w:style>
 </w:styles>

</xml_diff>

<commit_message>
fix keywords font, sect settings...
</commit_message>
<xml_diff>
--- a/reference.docx
+++ b/reference.docx
@@ -320,8 +320,9 @@
         <w:numRestart w:val="eachSect"/>
       </w:footnotePr>
       <w:pgSz w:w="12240" w:h="15840"/>
-      <w:pgMar w:top="1440" w:right="1800" w:bottom="1440" w:left="1800" w:header="720" w:footer="720" w:gutter="0"/>
-      <w:cols w:space="720"/>
+      <w:pgMar w:top="1588" w:right="1418" w:left="1418" w:bottom="1418" w:header="1134" w:footer="1134" w:gutter="0"/>
+      <w:cols w:space="425"/>
+      <w:docGrid w:type="lines" w:linePitch="312"/>
     </w:sectPr>
   </w:body>
 </w:document>
@@ -512,8 +513,7 @@
     </w:rPrDefault>
     <w:pPrDefault>
       <w:pPr>
-        <w:spacing w:after="200"/>
-      </w:pPr>
+            </w:pPr>
     </w:pPrDefault>
   </w:docDefaults>
   <w:latentStyles w:defLockedState="0" w:defUIPriority="0" w:defSemiHidden="0" w:defUnhideWhenUsed="0" w:defQFormat="0" w:count="376">
@@ -807,7 +807,7 @@
     <w:rsid w:val="00D27603"/>
     <w:pPr>
       <w:snapToGrid w:val="0"/>
-      <w:spacing w:before="240"/>
+      <w:spacing w:before="240" w:after="0"/>
       <w:ind w:firstLineChars="0" w:firstLine="0"/>
       <w:jc w:val="left"/>
       <w:outlineLvl w:val="1"/>
@@ -829,7 +829,7 @@
     <w:rsid w:val="00D27603"/>
     <w:pPr>
       <w:snapToGrid w:val="0"/>
-      <w:spacing w:before="240"/>
+      <w:spacing w:before="240" w:after="0"/>
       <w:ind w:firstLineChars="0" w:firstLine="0"/>
       <w:jc w:val="left"/>
       <w:outlineLvl w:val="2"/>
@@ -1141,6 +1141,7 @@
       <w:snapToGrid w:val="0"/>
       <w:ind w:firstLine="480"/>
       <w:jc w:val="center"/>
+      <w:spacing w:before="0" w:after="0"/>
     </w:pPr>
     <w:rPr>
       <w:rFonts w:ascii="Times New Roman" w:eastAsia="宋体" w:hAnsi="Times New Roman"/>
@@ -1159,6 +1160,7 @@
       <w:snapToGrid w:val="0"/>
       <w:ind w:firstLine="480"/>
       <w:jc w:val="center"/>
+      <w:spacing w:before="0" w:after="0"/>
     </w:pPr>
     <w:rPr>
       <w:rFonts w:ascii="Times New Roman" w:eastAsia="宋体" w:hAnsi="Times New Roman"/>

</xml_diff>